<commit_message>
added new git file
</commit_message>
<xml_diff>
--- a/GIT.docx
+++ b/GIT.docx
@@ -15,16 +15,7 @@
           <w:sz w:val="32"/>
           <w:lang w:val="en-US"/>
         </w:rPr>
-        <w:t>Doc is in updating</w:t>
-      </w:r>
-      <w:bookmarkStart w:id="0" w:name="_GoBack"/>
-      <w:bookmarkEnd w:id="0"/>
-      <w:r>
-        <w:rPr>
-          <w:sz w:val="32"/>
-          <w:lang w:val="en-US"/>
-        </w:rPr>
-        <w:t xml:space="preserve"> state</w:t>
+        <w:t>Doc is in updating state</w:t>
       </w:r>
     </w:p>
     <w:p>
@@ -2946,7 +2937,27 @@
                 <w:szCs w:val="23"/>
                 <w:shd w:val="clear" w:color="auto" w:fill="FDFDFD"/>
               </w:rPr>
-              <w:t>git branch -d branch-name</w:t>
+              <w:t>git branch -</w:t>
+            </w:r>
+            <w:r>
+              <w:rPr>
+                <w:rFonts w:ascii="Consolas" w:hAnsi="Consolas"/>
+                <w:color w:val="000000"/>
+                <w:sz w:val="23"/>
+                <w:szCs w:val="23"/>
+                <w:shd w:val="clear" w:color="auto" w:fill="FDFDFD"/>
+              </w:rPr>
+              <w:t>D</w:t>
+            </w:r>
+            <w:r>
+              <w:rPr>
+                <w:rFonts w:ascii="Consolas" w:hAnsi="Consolas"/>
+                <w:color w:val="000000"/>
+                <w:sz w:val="23"/>
+                <w:szCs w:val="23"/>
+                <w:shd w:val="clear" w:color="auto" w:fill="FDFDFD"/>
+              </w:rPr>
+              <w:t xml:space="preserve"> branch-name</w:t>
             </w:r>
           </w:p>
         </w:tc>
@@ -3250,13 +3261,27 @@
           </w:tcPr>
           <w:p>
             <w:pPr>
-              <w:rPr>
-                <w:rFonts w:cstheme="minorHAnsi"/>
-                <w:sz w:val="32"/>
-                <w:szCs w:val="32"/>
-                <w:lang w:val="en-US"/>
-              </w:rPr>
-            </w:pPr>
+              <w:tabs>
+                <w:tab w:val="left" w:pos="4440"/>
+              </w:tabs>
+              <w:rPr>
+                <w:rFonts w:ascii="Consolas" w:hAnsi="Consolas"/>
+                <w:color w:val="000000"/>
+                <w:sz w:val="23"/>
+                <w:szCs w:val="23"/>
+                <w:shd w:val="clear" w:color="auto" w:fill="FDFDFD"/>
+              </w:rPr>
+            </w:pPr>
+            <w:r>
+              <w:rPr>
+                <w:rFonts w:ascii="Consolas" w:hAnsi="Consolas"/>
+                <w:color w:val="000000"/>
+                <w:sz w:val="23"/>
+                <w:szCs w:val="23"/>
+                <w:shd w:val="clear" w:color="auto" w:fill="FDFDFD"/>
+              </w:rPr>
+              <w:t>Undo commit</w:t>
+            </w:r>
           </w:p>
         </w:tc>
         <w:tc>
@@ -3269,12 +3294,23 @@
                 <w:tab w:val="left" w:pos="4440"/>
               </w:tabs>
               <w:rPr>
-                <w:rFonts w:cstheme="minorHAnsi"/>
-                <w:sz w:val="32"/>
-                <w:szCs w:val="32"/>
-                <w:lang w:val="en-US"/>
-              </w:rPr>
-            </w:pPr>
+                <w:rFonts w:ascii="Consolas" w:hAnsi="Consolas"/>
+                <w:color w:val="000000"/>
+                <w:sz w:val="23"/>
+                <w:szCs w:val="23"/>
+                <w:shd w:val="clear" w:color="auto" w:fill="FDFDFD"/>
+              </w:rPr>
+            </w:pPr>
+            <w:r>
+              <w:rPr>
+                <w:rFonts w:ascii="Consolas" w:hAnsi="Consolas"/>
+                <w:color w:val="000000"/>
+                <w:sz w:val="23"/>
+                <w:szCs w:val="23"/>
+                <w:shd w:val="clear" w:color="auto" w:fill="FDFDFD"/>
+              </w:rPr>
+              <w:t xml:space="preserve">Git revert (Commit id) revert changes made by that commit </w:t>
+            </w:r>
           </w:p>
         </w:tc>
       </w:tr>
@@ -3288,13 +3324,51 @@
           </w:tcPr>
           <w:p>
             <w:pPr>
-              <w:rPr>
-                <w:rFonts w:cstheme="minorHAnsi"/>
-                <w:sz w:val="32"/>
-                <w:szCs w:val="32"/>
-                <w:lang w:val="en-US"/>
-              </w:rPr>
-            </w:pPr>
+              <w:tabs>
+                <w:tab w:val="left" w:pos="4440"/>
+              </w:tabs>
+              <w:rPr>
+                <w:rFonts w:ascii="Consolas" w:hAnsi="Consolas"/>
+                <w:color w:val="000000"/>
+                <w:sz w:val="23"/>
+                <w:szCs w:val="23"/>
+                <w:shd w:val="clear" w:color="auto" w:fill="FDFDFD"/>
+              </w:rPr>
+            </w:pPr>
+            <w:r>
+              <w:rPr>
+                <w:rFonts w:ascii="Consolas" w:hAnsi="Consolas"/>
+                <w:color w:val="000000"/>
+                <w:sz w:val="23"/>
+                <w:szCs w:val="23"/>
+                <w:shd w:val="clear" w:color="auto" w:fill="FDFDFD"/>
+              </w:rPr>
+              <w:t xml:space="preserve">Git reset </w:t>
+            </w:r>
+          </w:p>
+          <w:p>
+            <w:pPr>
+              <w:tabs>
+                <w:tab w:val="left" w:pos="4440"/>
+              </w:tabs>
+              <w:rPr>
+                <w:rFonts w:ascii="Consolas" w:hAnsi="Consolas"/>
+                <w:color w:val="000000"/>
+                <w:sz w:val="23"/>
+                <w:szCs w:val="23"/>
+                <w:shd w:val="clear" w:color="auto" w:fill="FDFDFD"/>
+              </w:rPr>
+            </w:pPr>
+            <w:r>
+              <w:rPr>
+                <w:rFonts w:ascii="Consolas" w:hAnsi="Consolas"/>
+                <w:color w:val="000000"/>
+                <w:sz w:val="23"/>
+                <w:szCs w:val="23"/>
+                <w:shd w:val="clear" w:color="auto" w:fill="FDFDFD"/>
+              </w:rPr>
+              <w:t xml:space="preserve">Git reset –hard id </w:t>
+            </w:r>
           </w:p>
         </w:tc>
         <w:tc>
@@ -3307,12 +3381,23 @@
                 <w:tab w:val="left" w:pos="4440"/>
               </w:tabs>
               <w:rPr>
-                <w:rFonts w:cstheme="minorHAnsi"/>
-                <w:sz w:val="32"/>
-                <w:szCs w:val="32"/>
-                <w:lang w:val="en-US"/>
-              </w:rPr>
-            </w:pPr>
+                <w:rFonts w:ascii="Consolas" w:hAnsi="Consolas"/>
+                <w:color w:val="000000"/>
+                <w:sz w:val="23"/>
+                <w:szCs w:val="23"/>
+                <w:shd w:val="clear" w:color="auto" w:fill="FDFDFD"/>
+              </w:rPr>
+            </w:pPr>
+            <w:r>
+              <w:rPr>
+                <w:rFonts w:ascii="Consolas" w:hAnsi="Consolas"/>
+                <w:color w:val="000000"/>
+                <w:sz w:val="23"/>
+                <w:szCs w:val="23"/>
+                <w:shd w:val="clear" w:color="auto" w:fill="FDFDFD"/>
+              </w:rPr>
+              <w:t xml:space="preserve">Will delete all commits after the mentioned commit </w:t>
+            </w:r>
           </w:p>
         </w:tc>
       </w:tr>
@@ -3326,13 +3411,51 @@
           </w:tcPr>
           <w:p>
             <w:pPr>
-              <w:rPr>
-                <w:rFonts w:cstheme="minorHAnsi"/>
-                <w:sz w:val="32"/>
-                <w:szCs w:val="32"/>
-                <w:lang w:val="en-US"/>
-              </w:rPr>
-            </w:pPr>
+              <w:tabs>
+                <w:tab w:val="left" w:pos="4440"/>
+              </w:tabs>
+              <w:rPr>
+                <w:rFonts w:ascii="Consolas" w:hAnsi="Consolas"/>
+                <w:color w:val="000000"/>
+                <w:sz w:val="23"/>
+                <w:szCs w:val="23"/>
+                <w:shd w:val="clear" w:color="auto" w:fill="FDFDFD"/>
+              </w:rPr>
+            </w:pPr>
+            <w:proofErr w:type="gramStart"/>
+            <w:r>
+              <w:rPr>
+                <w:rFonts w:ascii="Consolas" w:hAnsi="Consolas"/>
+                <w:color w:val="000000"/>
+                <w:sz w:val="23"/>
+                <w:szCs w:val="23"/>
+                <w:shd w:val="clear" w:color="auto" w:fill="FDFDFD"/>
+              </w:rPr>
+              <w:t>.</w:t>
+            </w:r>
+            <w:proofErr w:type="spellStart"/>
+            <w:r>
+              <w:rPr>
+                <w:rFonts w:ascii="Consolas" w:hAnsi="Consolas"/>
+                <w:color w:val="000000"/>
+                <w:sz w:val="23"/>
+                <w:szCs w:val="23"/>
+                <w:shd w:val="clear" w:color="auto" w:fill="FDFDFD"/>
+              </w:rPr>
+              <w:t>gitignore</w:t>
+            </w:r>
+            <w:proofErr w:type="spellEnd"/>
+            <w:proofErr w:type="gramEnd"/>
+            <w:r>
+              <w:rPr>
+                <w:rFonts w:ascii="Consolas" w:hAnsi="Consolas"/>
+                <w:color w:val="000000"/>
+                <w:sz w:val="23"/>
+                <w:szCs w:val="23"/>
+                <w:shd w:val="clear" w:color="auto" w:fill="FDFDFD"/>
+              </w:rPr>
+              <w:t xml:space="preserve"> file </w:t>
+            </w:r>
           </w:p>
         </w:tc>
         <w:tc>
@@ -3342,12 +3465,45 @@
           <w:p>
             <w:pPr>
               <w:rPr>
-                <w:rFonts w:cstheme="minorHAnsi"/>
-                <w:sz w:val="32"/>
-                <w:szCs w:val="32"/>
-                <w:lang w:val="en-US"/>
-              </w:rPr>
-            </w:pPr>
+                <w:rFonts w:ascii="Consolas" w:hAnsi="Consolas"/>
+                <w:color w:val="000000"/>
+                <w:sz w:val="23"/>
+                <w:szCs w:val="23"/>
+                <w:shd w:val="clear" w:color="auto" w:fill="FDFDFD"/>
+              </w:rPr>
+            </w:pPr>
+            <w:r>
+              <w:rPr>
+                <w:rFonts w:ascii="Consolas" w:hAnsi="Consolas"/>
+                <w:color w:val="000000"/>
+                <w:sz w:val="23"/>
+                <w:szCs w:val="23"/>
+                <w:shd w:val="clear" w:color="auto" w:fill="FDFDFD"/>
+              </w:rPr>
+              <w:t xml:space="preserve">Contains file and folder that should not be staged or </w:t>
+            </w:r>
+            <w:proofErr w:type="spellStart"/>
+            <w:r>
+              <w:rPr>
+                <w:rFonts w:ascii="Consolas" w:hAnsi="Consolas"/>
+                <w:color w:val="000000"/>
+                <w:sz w:val="23"/>
+                <w:szCs w:val="23"/>
+                <w:shd w:val="clear" w:color="auto" w:fill="FDFDFD"/>
+              </w:rPr>
+              <w:t>commited</w:t>
+            </w:r>
+            <w:proofErr w:type="spellEnd"/>
+            <w:r>
+              <w:rPr>
+                <w:rFonts w:ascii="Consolas" w:hAnsi="Consolas"/>
+                <w:color w:val="000000"/>
+                <w:sz w:val="23"/>
+                <w:szCs w:val="23"/>
+                <w:shd w:val="clear" w:color="auto" w:fill="FDFDFD"/>
+              </w:rPr>
+              <w:t xml:space="preserve"> </w:t>
+            </w:r>
           </w:p>
         </w:tc>
       </w:tr>
@@ -3640,13 +3796,543 @@
           <w:lang w:val="en-US"/>
         </w:rPr>
       </w:pPr>
-      <w:r>
+    </w:p>
+    <w:p>
+      <w:pPr>
         <w:rPr>
           <w:rFonts w:cstheme="minorHAnsi"/>
+          <w:b/>
           <w:sz w:val="32"/>
           <w:szCs w:val="32"/>
           <w:lang w:val="en-US"/>
         </w:rPr>
+      </w:pPr>
+      <w:r>
+        <w:rPr>
+          <w:rFonts w:cstheme="minorHAnsi"/>
+          <w:b/>
+          <w:sz w:val="32"/>
+          <w:szCs w:val="32"/>
+          <w:lang w:val="en-US"/>
+        </w:rPr>
+        <w:t>Establishing connection with remote repo:</w:t>
+      </w:r>
+    </w:p>
+    <w:p>
+      <w:pPr>
+        <w:rPr>
+          <w:rFonts w:cstheme="minorHAnsi"/>
+          <w:sz w:val="24"/>
+          <w:szCs w:val="32"/>
+          <w:lang w:val="en-US"/>
+        </w:rPr>
+      </w:pPr>
+      <w:r>
+        <w:rPr>
+          <w:rFonts w:cstheme="minorHAnsi"/>
+          <w:sz w:val="24"/>
+          <w:szCs w:val="32"/>
+          <w:lang w:val="en-US"/>
+        </w:rPr>
+        <w:t xml:space="preserve">$ </w:t>
+      </w:r>
+      <w:r>
+        <w:rPr>
+          <w:rFonts w:cstheme="minorHAnsi"/>
+          <w:sz w:val="24"/>
+          <w:szCs w:val="32"/>
+          <w:lang w:val="en-US"/>
+        </w:rPr>
+        <w:t xml:space="preserve">Git add origin https// repo </w:t>
+      </w:r>
+      <w:proofErr w:type="spellStart"/>
+      <w:r>
+        <w:rPr>
+          <w:rFonts w:cstheme="minorHAnsi"/>
+          <w:sz w:val="24"/>
+          <w:szCs w:val="32"/>
+          <w:lang w:val="en-US"/>
+        </w:rPr>
+        <w:t>url</w:t>
+      </w:r>
+      <w:proofErr w:type="spellEnd"/>
+      <w:r>
+        <w:rPr>
+          <w:rFonts w:cstheme="minorHAnsi"/>
+          <w:sz w:val="24"/>
+          <w:szCs w:val="32"/>
+          <w:lang w:val="en-US"/>
+        </w:rPr>
+        <w:t xml:space="preserve"> </w:t>
+      </w:r>
+    </w:p>
+    <w:p>
+      <w:pPr>
+        <w:rPr>
+          <w:rFonts w:cstheme="minorHAnsi"/>
+          <w:sz w:val="24"/>
+          <w:szCs w:val="32"/>
+          <w:lang w:val="en-US"/>
+        </w:rPr>
+      </w:pPr>
+      <w:r>
+        <w:rPr>
+          <w:rFonts w:cstheme="minorHAnsi"/>
+          <w:sz w:val="24"/>
+          <w:szCs w:val="32"/>
+          <w:lang w:val="en-US"/>
+        </w:rPr>
+        <w:t xml:space="preserve">Create the push connection </w:t>
+      </w:r>
+    </w:p>
+    <w:p>
+      <w:pPr>
+        <w:rPr>
+          <w:rFonts w:cstheme="minorHAnsi"/>
+          <w:sz w:val="24"/>
+          <w:szCs w:val="32"/>
+          <w:lang w:val="en-US"/>
+        </w:rPr>
+      </w:pPr>
+      <w:r>
+        <w:rPr>
+          <w:rFonts w:cstheme="minorHAnsi"/>
+          <w:sz w:val="24"/>
+          <w:szCs w:val="32"/>
+          <w:lang w:val="en-US"/>
+        </w:rPr>
+        <w:t xml:space="preserve">$ </w:t>
+      </w:r>
+      <w:r>
+        <w:rPr>
+          <w:rFonts w:cstheme="minorHAnsi"/>
+          <w:sz w:val="24"/>
+          <w:szCs w:val="32"/>
+          <w:lang w:val="en-US"/>
+        </w:rPr>
+        <w:t>git push --set-upstream origin master</w:t>
+      </w:r>
+    </w:p>
+    <w:p>
+      <w:pPr>
+        <w:rPr>
+          <w:rFonts w:cstheme="minorHAnsi"/>
+          <w:sz w:val="24"/>
+          <w:szCs w:val="32"/>
+          <w:lang w:val="en-US"/>
+        </w:rPr>
+      </w:pPr>
+      <w:r>
+        <w:rPr>
+          <w:rFonts w:cstheme="minorHAnsi"/>
+          <w:sz w:val="24"/>
+          <w:szCs w:val="32"/>
+          <w:lang w:val="en-US"/>
+        </w:rPr>
+        <w:t xml:space="preserve">after using this once if we make any changes in local repo we simply </w:t>
+      </w:r>
+      <w:proofErr w:type="gramStart"/>
+      <w:r>
+        <w:rPr>
+          <w:rFonts w:cstheme="minorHAnsi"/>
+          <w:sz w:val="24"/>
+          <w:szCs w:val="32"/>
+          <w:lang w:val="en-US"/>
+        </w:rPr>
+        <w:t>has</w:t>
+      </w:r>
+      <w:proofErr w:type="gramEnd"/>
+      <w:r>
+        <w:rPr>
+          <w:rFonts w:cstheme="minorHAnsi"/>
+          <w:sz w:val="24"/>
+          <w:szCs w:val="32"/>
+          <w:lang w:val="en-US"/>
+        </w:rPr>
+        <w:t xml:space="preserve"> to use </w:t>
+      </w:r>
+    </w:p>
+    <w:p>
+      <w:pPr>
+        <w:rPr>
+          <w:rFonts w:cstheme="minorHAnsi"/>
+          <w:sz w:val="24"/>
+          <w:szCs w:val="32"/>
+          <w:lang w:val="en-US"/>
+        </w:rPr>
+      </w:pPr>
+      <w:r>
+        <w:rPr>
+          <w:rFonts w:cstheme="minorHAnsi"/>
+          <w:sz w:val="24"/>
+          <w:szCs w:val="32"/>
+          <w:lang w:val="en-US"/>
+        </w:rPr>
+        <w:t xml:space="preserve">$ </w:t>
+      </w:r>
+      <w:r>
+        <w:rPr>
+          <w:rFonts w:cstheme="minorHAnsi"/>
+          <w:sz w:val="24"/>
+          <w:szCs w:val="32"/>
+          <w:lang w:val="en-US"/>
+        </w:rPr>
+        <w:t xml:space="preserve">git push  </w:t>
+      </w:r>
+    </w:p>
+    <w:p>
+      <w:pPr>
+        <w:rPr>
+          <w:rFonts w:cstheme="minorHAnsi"/>
+          <w:sz w:val="24"/>
+          <w:szCs w:val="32"/>
+          <w:lang w:val="en-US"/>
+        </w:rPr>
+      </w:pPr>
+    </w:p>
+    <w:p>
+      <w:pPr>
+        <w:rPr>
+          <w:rFonts w:cstheme="minorHAnsi"/>
+          <w:sz w:val="24"/>
+          <w:szCs w:val="32"/>
+          <w:lang w:val="en-US"/>
+        </w:rPr>
+      </w:pPr>
+      <w:r>
+        <w:rPr>
+          <w:rFonts w:cstheme="minorHAnsi"/>
+          <w:sz w:val="24"/>
+          <w:szCs w:val="32"/>
+          <w:lang w:val="en-US"/>
+        </w:rPr>
+        <w:t xml:space="preserve">Method 2 </w:t>
+      </w:r>
+    </w:p>
+    <w:p>
+      <w:pPr>
+        <w:pStyle w:val="HTMLPreformatted"/>
+        <w:rPr>
+          <w:rStyle w:val="HTMLCode"/>
+          <w:rFonts w:ascii="Consolas" w:hAnsi="Consolas"/>
+          <w:color w:val="24292F"/>
+          <w:bdr w:val="none" w:sz="0" w:space="0" w:color="auto" w:frame="1"/>
+        </w:rPr>
+      </w:pPr>
+      <w:r>
+        <w:rPr>
+          <w:rStyle w:val="HTMLCode"/>
+          <w:rFonts w:ascii="Consolas" w:hAnsi="Consolas"/>
+          <w:color w:val="24292F"/>
+          <w:bdr w:val="none" w:sz="0" w:space="0" w:color="auto" w:frame="1"/>
+        </w:rPr>
+        <w:t># git remote set-</w:t>
+      </w:r>
+      <w:proofErr w:type="spellStart"/>
+      <w:r>
+        <w:rPr>
+          <w:rStyle w:val="HTMLCode"/>
+          <w:rFonts w:ascii="Consolas" w:hAnsi="Consolas"/>
+          <w:color w:val="24292F"/>
+          <w:bdr w:val="none" w:sz="0" w:space="0" w:color="auto" w:frame="1"/>
+        </w:rPr>
+        <w:t>url</w:t>
+      </w:r>
+      <w:proofErr w:type="spellEnd"/>
+      <w:r>
+        <w:rPr>
+          <w:rStyle w:val="HTMLCode"/>
+          <w:rFonts w:ascii="Consolas" w:hAnsi="Consolas"/>
+          <w:color w:val="24292F"/>
+          <w:bdr w:val="none" w:sz="0" w:space="0" w:color="auto" w:frame="1"/>
+        </w:rPr>
+        <w:t xml:space="preserve"> origin </w:t>
+      </w:r>
+      <w:hyperlink r:id="rId5" w:history="1">
+        <w:r>
+          <w:rPr>
+            <w:rStyle w:val="HTMLCode"/>
+            <w:rFonts w:ascii="Consolas" w:hAnsi="Consolas"/>
+            <w:color w:val="24292F"/>
+            <w:bdr w:val="none" w:sz="0" w:space="0" w:color="auto" w:frame="1"/>
+          </w:rPr>
+          <w:t>https://saiedbilal@github.com-----url</w:t>
+        </w:r>
+      </w:hyperlink>
+      <w:r>
+        <w:rPr>
+          <w:rStyle w:val="HTMLCode"/>
+          <w:rFonts w:ascii="Consolas" w:hAnsi="Consolas"/>
+          <w:color w:val="24292F"/>
+          <w:bdr w:val="none" w:sz="0" w:space="0" w:color="auto" w:frame="1"/>
+        </w:rPr>
+        <w:t xml:space="preserve"> continue </w:t>
+      </w:r>
+    </w:p>
+    <w:p>
+      <w:pPr>
+        <w:rPr>
+          <w:rFonts w:cstheme="minorHAnsi"/>
+          <w:sz w:val="28"/>
+          <w:szCs w:val="32"/>
+          <w:lang w:val="en-US"/>
+        </w:rPr>
+      </w:pPr>
+      <w:r>
+        <w:rPr>
+          <w:rFonts w:cstheme="minorHAnsi"/>
+          <w:sz w:val="28"/>
+          <w:szCs w:val="32"/>
+          <w:lang w:val="en-US"/>
+        </w:rPr>
+        <w:t xml:space="preserve">This command will instruct git that </w:t>
+      </w:r>
+      <w:proofErr w:type="spellStart"/>
+      <w:r>
+        <w:rPr>
+          <w:rFonts w:cstheme="minorHAnsi"/>
+          <w:sz w:val="28"/>
+          <w:szCs w:val="32"/>
+          <w:lang w:val="en-US"/>
+        </w:rPr>
+        <w:t>saiedbilal</w:t>
+      </w:r>
+      <w:proofErr w:type="spellEnd"/>
+      <w:r>
+        <w:rPr>
+          <w:rFonts w:cstheme="minorHAnsi"/>
+          <w:sz w:val="28"/>
+          <w:szCs w:val="32"/>
+          <w:lang w:val="en-US"/>
+        </w:rPr>
+        <w:t xml:space="preserve"> is interacting with </w:t>
+      </w:r>
+      <w:proofErr w:type="spellStart"/>
+      <w:r>
+        <w:rPr>
+          <w:rFonts w:cstheme="minorHAnsi"/>
+          <w:sz w:val="28"/>
+          <w:szCs w:val="32"/>
+          <w:lang w:val="en-US"/>
+        </w:rPr>
+        <w:t>github</w:t>
+      </w:r>
+      <w:proofErr w:type="spellEnd"/>
+    </w:p>
+    <w:p>
+      <w:pPr>
+        <w:pStyle w:val="HTMLPreformatted"/>
+        <w:rPr>
+          <w:rStyle w:val="HTMLCode"/>
+          <w:rFonts w:ascii="Consolas" w:hAnsi="Consolas"/>
+          <w:color w:val="24292F"/>
+          <w:bdr w:val="none" w:sz="0" w:space="0" w:color="auto" w:frame="1"/>
+        </w:rPr>
+      </w:pPr>
+      <w:r>
+        <w:rPr>
+          <w:rStyle w:val="HTMLCode"/>
+          <w:rFonts w:ascii="Consolas" w:hAnsi="Consolas"/>
+          <w:color w:val="24292F"/>
+          <w:bdr w:val="none" w:sz="0" w:space="0" w:color="auto" w:frame="1"/>
+        </w:rPr>
+        <w:t xml:space="preserve">#git push origin main  </w:t>
+      </w:r>
+    </w:p>
+    <w:p>
+      <w:pPr>
+        <w:rPr>
+          <w:rFonts w:cstheme="minorHAnsi"/>
+          <w:sz w:val="32"/>
+          <w:szCs w:val="32"/>
+          <w:lang w:val="en-US"/>
+        </w:rPr>
+      </w:pPr>
+      <w:r>
+        <w:rPr>
+          <w:rFonts w:cstheme="minorHAnsi"/>
+          <w:sz w:val="32"/>
+          <w:szCs w:val="32"/>
+          <w:lang w:val="en-US"/>
+        </w:rPr>
+        <w:t>We will get prompt to provide password to auth</w:t>
+      </w:r>
+      <w:r>
+        <w:rPr>
+          <w:rFonts w:cstheme="minorHAnsi"/>
+          <w:sz w:val="32"/>
+          <w:szCs w:val="32"/>
+          <w:lang w:val="en-US"/>
+        </w:rPr>
+        <w:t>en</w:t>
+      </w:r>
+      <w:r>
+        <w:rPr>
+          <w:rFonts w:cstheme="minorHAnsi"/>
+          <w:sz w:val="32"/>
+          <w:szCs w:val="32"/>
+          <w:lang w:val="en-US"/>
+        </w:rPr>
+        <w:t>ticate</w:t>
+      </w:r>
+      <w:r>
+        <w:rPr>
+          <w:rFonts w:cstheme="minorHAnsi"/>
+          <w:sz w:val="32"/>
+          <w:szCs w:val="32"/>
+          <w:lang w:val="en-US"/>
+        </w:rPr>
+        <w:t xml:space="preserve">. </w:t>
+      </w:r>
+    </w:p>
+    <w:p>
+      <w:pPr>
+        <w:rPr>
+          <w:rFonts w:cstheme="minorHAnsi"/>
+          <w:sz w:val="32"/>
+          <w:szCs w:val="32"/>
+          <w:lang w:val="en-US"/>
+        </w:rPr>
+      </w:pPr>
+      <w:r>
+        <w:rPr>
+          <w:rFonts w:cstheme="minorHAnsi"/>
+          <w:sz w:val="32"/>
+          <w:szCs w:val="32"/>
+          <w:lang w:val="en-US"/>
+        </w:rPr>
+        <w:t xml:space="preserve">We need to use personal access token </w:t>
+      </w:r>
+    </w:p>
+    <w:p>
+      <w:pPr>
+        <w:rPr>
+          <w:rFonts w:cstheme="minorHAnsi"/>
+          <w:sz w:val="32"/>
+          <w:szCs w:val="32"/>
+          <w:lang w:val="en-US"/>
+        </w:rPr>
+      </w:pPr>
+      <w:r>
+        <w:rPr>
+          <w:rFonts w:cstheme="minorHAnsi"/>
+          <w:sz w:val="32"/>
+          <w:szCs w:val="32"/>
+          <w:lang w:val="en-US"/>
+        </w:rPr>
+        <w:t xml:space="preserve">Setting&gt;dev setting&gt;personal access token &gt;generate </w:t>
+      </w:r>
+    </w:p>
+    <w:p>
+      <w:pPr>
+        <w:rPr>
+          <w:rFonts w:cstheme="minorHAnsi"/>
+          <w:sz w:val="32"/>
+          <w:szCs w:val="32"/>
+          <w:lang w:val="en-US"/>
+        </w:rPr>
+      </w:pPr>
+      <w:r>
+        <w:rPr>
+          <w:rFonts w:cstheme="minorHAnsi"/>
+          <w:sz w:val="32"/>
+          <w:szCs w:val="32"/>
+          <w:lang w:val="en-US"/>
+        </w:rPr>
+        <w:t xml:space="preserve">Check repo check box </w:t>
+      </w:r>
+    </w:p>
+    <w:p>
+      <w:pPr>
+        <w:rPr>
+          <w:rFonts w:cstheme="minorHAnsi"/>
+          <w:sz w:val="32"/>
+          <w:szCs w:val="32"/>
+          <w:lang w:val="en-US"/>
+        </w:rPr>
+      </w:pPr>
+    </w:p>
+    <w:p>
+      <w:pPr>
+        <w:rPr>
+          <w:rFonts w:cstheme="minorHAnsi"/>
+          <w:sz w:val="32"/>
+          <w:szCs w:val="32"/>
+          <w:lang w:val="en-US"/>
+        </w:rPr>
+      </w:pPr>
+      <w:r>
+        <w:rPr>
+          <w:rFonts w:cstheme="minorHAnsi"/>
+          <w:sz w:val="32"/>
+          <w:szCs w:val="32"/>
+          <w:lang w:val="en-US"/>
+        </w:rPr>
+        <w:t xml:space="preserve">Git hub readme is written in markdown .md </w:t>
+      </w:r>
+    </w:p>
+    <w:p>
+      <w:pPr>
+        <w:jc w:val="center"/>
+        <w:rPr>
+          <w:rFonts w:cstheme="minorHAnsi"/>
+          <w:sz w:val="32"/>
+          <w:szCs w:val="32"/>
+          <w:lang w:val="en-US"/>
+        </w:rPr>
+      </w:pPr>
+    </w:p>
+    <w:p>
+      <w:pPr>
+        <w:jc w:val="center"/>
+        <w:rPr>
+          <w:rFonts w:cstheme="minorHAnsi"/>
+          <w:sz w:val="32"/>
+          <w:szCs w:val="32"/>
+          <w:lang w:val="en-US"/>
+        </w:rPr>
+      </w:pPr>
+    </w:p>
+    <w:p>
+      <w:pPr>
+        <w:jc w:val="center"/>
+        <w:rPr>
+          <w:rFonts w:cstheme="minorHAnsi"/>
+          <w:sz w:val="32"/>
+          <w:szCs w:val="32"/>
+          <w:lang w:val="en-US"/>
+        </w:rPr>
+      </w:pPr>
+    </w:p>
+    <w:p>
+      <w:pPr>
+        <w:jc w:val="center"/>
+        <w:rPr>
+          <w:rFonts w:cstheme="minorHAnsi"/>
+          <w:sz w:val="32"/>
+          <w:szCs w:val="32"/>
+          <w:lang w:val="en-US"/>
+        </w:rPr>
+      </w:pPr>
+    </w:p>
+    <w:p>
+      <w:pPr>
+        <w:jc w:val="center"/>
+        <w:rPr>
+          <w:rFonts w:cstheme="minorHAnsi"/>
+          <w:sz w:val="32"/>
+          <w:szCs w:val="32"/>
+          <w:lang w:val="en-US"/>
+        </w:rPr>
+      </w:pPr>
+      <w:r>
+        <w:rPr>
+          <w:rFonts w:cstheme="minorHAnsi"/>
+          <w:sz w:val="32"/>
+          <w:szCs w:val="32"/>
+          <w:lang w:val="en-US"/>
+        </w:rPr>
+        <w:lastRenderedPageBreak/>
         <w:t>GITHUB</w:t>
       </w:r>
     </w:p>
@@ -3696,32 +4382,58 @@
               <w:rPr>
                 <w:rStyle w:val="HTMLCode"/>
                 <w:rFonts w:ascii="Consolas" w:hAnsi="Consolas"/>
-                <w:color w:val="24292F"/>
-                <w:bdr w:val="none" w:sz="0" w:space="0" w:color="auto" w:frame="1"/>
-              </w:rPr>
-            </w:pPr>
-            <w:r>
-              <w:rPr>
-                <w:rStyle w:val="HTMLCode"/>
-                <w:rFonts w:ascii="Consolas" w:hAnsi="Consolas"/>
-                <w:color w:val="24292F"/>
-                <w:bdr w:val="none" w:sz="0" w:space="0" w:color="auto" w:frame="1"/>
-              </w:rPr>
-              <w:t>git remote add origin </w:t>
-            </w:r>
-            <w:proofErr w:type="spellStart"/>
-            <w:r>
-              <w:rPr>
-                <w:rStyle w:val="HTMLCode"/>
-                <w:rFonts w:ascii="Consolas" w:hAnsi="Consolas"/>
                 <w:i/>
                 <w:iCs/>
                 <w:color w:val="24292F"/>
                 <w:bdr w:val="none" w:sz="0" w:space="0" w:color="auto" w:frame="1"/>
               </w:rPr>
+            </w:pPr>
+            <w:r>
+              <w:rPr>
+                <w:rStyle w:val="HTMLCode"/>
+                <w:rFonts w:ascii="Consolas" w:hAnsi="Consolas"/>
+                <w:color w:val="24292F"/>
+                <w:bdr w:val="none" w:sz="0" w:space="0" w:color="auto" w:frame="1"/>
+              </w:rPr>
+              <w:t>git remote add origin </w:t>
+            </w:r>
+            <w:proofErr w:type="spellStart"/>
+            <w:r>
+              <w:rPr>
+                <w:rStyle w:val="HTMLCode"/>
+                <w:rFonts w:ascii="Consolas" w:hAnsi="Consolas"/>
+                <w:i/>
+                <w:iCs/>
+                <w:color w:val="24292F"/>
+                <w:bdr w:val="none" w:sz="0" w:space="0" w:color="auto" w:frame="1"/>
+              </w:rPr>
               <w:t>URl</w:t>
             </w:r>
             <w:proofErr w:type="spellEnd"/>
+          </w:p>
+          <w:p>
+            <w:pPr>
+              <w:pStyle w:val="HTMLPreformatted"/>
+              <w:numPr>
+                <w:ilvl w:val="0"/>
+                <w:numId w:val="5"/>
+              </w:numPr>
+              <w:rPr>
+                <w:rStyle w:val="HTMLCode"/>
+                <w:rFonts w:ascii="Consolas" w:hAnsi="Consolas"/>
+                <w:color w:val="24292F"/>
+                <w:bdr w:val="none" w:sz="0" w:space="0" w:color="auto" w:frame="1"/>
+              </w:rPr>
+            </w:pPr>
+            <w:r>
+              <w:rPr>
+                <w:rStyle w:val="HTMLCode"/>
+                <w:rFonts w:ascii="Consolas" w:hAnsi="Consolas"/>
+                <w:color w:val="24292F"/>
+                <w:bdr w:val="none" w:sz="0" w:space="0" w:color="auto" w:frame="1"/>
+              </w:rPr>
+              <w:t>Origin is local identifier</w:t>
+            </w:r>
           </w:p>
         </w:tc>
       </w:tr>
@@ -3852,25 +4564,7 @@
                 <w:color w:val="24292F"/>
                 <w:bdr w:val="none" w:sz="0" w:space="0" w:color="auto" w:frame="1"/>
               </w:rPr>
-              <w:t xml:space="preserve">Clone local </w:t>
-            </w:r>
-            <w:r>
-              <w:rPr>
-                <w:rStyle w:val="HTMLCode"/>
-                <w:rFonts w:ascii="Consolas" w:hAnsi="Consolas"/>
-                <w:color w:val="24292F"/>
-                <w:bdr w:val="none" w:sz="0" w:space="0" w:color="auto" w:frame="1"/>
-              </w:rPr>
-              <w:t>from</w:t>
-            </w:r>
-            <w:r>
-              <w:rPr>
-                <w:rStyle w:val="HTMLCode"/>
-                <w:rFonts w:ascii="Consolas" w:hAnsi="Consolas"/>
-                <w:color w:val="24292F"/>
-                <w:bdr w:val="none" w:sz="0" w:space="0" w:color="auto" w:frame="1"/>
-              </w:rPr>
-              <w:t xml:space="preserve"> remote </w:t>
+              <w:t>Cloning repo</w:t>
             </w:r>
           </w:p>
         </w:tc>
@@ -3895,7 +4589,7 @@
                 <w:color w:val="24292F"/>
                 <w:bdr w:val="none" w:sz="0" w:space="0" w:color="auto" w:frame="1"/>
               </w:rPr>
-              <w:t xml:space="preserve">Git pull </w:t>
+              <w:t>Git clone repo</w:t>
             </w:r>
             <w:r>
               <w:rPr>
@@ -3904,7 +4598,7 @@
                 <w:color w:val="24292F"/>
                 <w:bdr w:val="none" w:sz="0" w:space="0" w:color="auto" w:frame="1"/>
               </w:rPr>
-              <w:t xml:space="preserve">/ git pull </w:t>
+              <w:t xml:space="preserve"> </w:t>
             </w:r>
             <w:proofErr w:type="spellStart"/>
             <w:r>
@@ -3942,7 +4636,117 @@
                 <w:color w:val="24292F"/>
                 <w:bdr w:val="none" w:sz="0" w:space="0" w:color="auto" w:frame="1"/>
               </w:rPr>
-              <w:t xml:space="preserve">Clone remote from local </w:t>
+              <w:t>update</w:t>
+            </w:r>
+            <w:r>
+              <w:rPr>
+                <w:rStyle w:val="HTMLCode"/>
+                <w:rFonts w:ascii="Consolas" w:hAnsi="Consolas"/>
+                <w:color w:val="24292F"/>
+                <w:bdr w:val="none" w:sz="0" w:space="0" w:color="auto" w:frame="1"/>
+              </w:rPr>
+              <w:t xml:space="preserve"> local </w:t>
+            </w:r>
+            <w:r>
+              <w:rPr>
+                <w:rStyle w:val="HTMLCode"/>
+                <w:rFonts w:ascii="Consolas" w:hAnsi="Consolas"/>
+                <w:color w:val="24292F"/>
+                <w:bdr w:val="none" w:sz="0" w:space="0" w:color="auto" w:frame="1"/>
+              </w:rPr>
+              <w:t>from</w:t>
+            </w:r>
+            <w:r>
+              <w:rPr>
+                <w:rStyle w:val="HTMLCode"/>
+                <w:rFonts w:ascii="Consolas" w:hAnsi="Consolas"/>
+                <w:color w:val="24292F"/>
+                <w:bdr w:val="none" w:sz="0" w:space="0" w:color="auto" w:frame="1"/>
+              </w:rPr>
+              <w:t xml:space="preserve"> remote </w:t>
+            </w:r>
+          </w:p>
+        </w:tc>
+        <w:tc>
+          <w:tcPr>
+            <w:tcW w:w="4508" w:type="dxa"/>
+          </w:tcPr>
+          <w:p>
+            <w:pPr>
+              <w:pStyle w:val="HTMLPreformatted"/>
+              <w:rPr>
+                <w:rStyle w:val="HTMLCode"/>
+                <w:rFonts w:ascii="Consolas" w:hAnsi="Consolas"/>
+                <w:color w:val="24292F"/>
+                <w:bdr w:val="none" w:sz="0" w:space="0" w:color="auto" w:frame="1"/>
+              </w:rPr>
+            </w:pPr>
+            <w:r>
+              <w:rPr>
+                <w:rStyle w:val="HTMLCode"/>
+                <w:rFonts w:ascii="Consolas" w:hAnsi="Consolas"/>
+                <w:color w:val="24292F"/>
+                <w:bdr w:val="none" w:sz="0" w:space="0" w:color="auto" w:frame="1"/>
+              </w:rPr>
+              <w:t xml:space="preserve">Git pull </w:t>
+            </w:r>
+            <w:r>
+              <w:rPr>
+                <w:rStyle w:val="HTMLCode"/>
+                <w:rFonts w:ascii="Consolas" w:hAnsi="Consolas"/>
+                <w:color w:val="24292F"/>
+                <w:bdr w:val="none" w:sz="0" w:space="0" w:color="auto" w:frame="1"/>
+              </w:rPr>
+              <w:t xml:space="preserve">/ git pull </w:t>
+            </w:r>
+            <w:proofErr w:type="spellStart"/>
+            <w:r>
+              <w:rPr>
+                <w:rStyle w:val="HTMLCode"/>
+                <w:rFonts w:ascii="Consolas" w:hAnsi="Consolas"/>
+                <w:color w:val="24292F"/>
+                <w:bdr w:val="none" w:sz="0" w:space="0" w:color="auto" w:frame="1"/>
+              </w:rPr>
+              <w:t>url</w:t>
+            </w:r>
+            <w:proofErr w:type="spellEnd"/>
+          </w:p>
+        </w:tc>
+      </w:tr>
+      <w:tr>
+        <w:tc>
+          <w:tcPr>
+            <w:tcW w:w="4508" w:type="dxa"/>
+          </w:tcPr>
+          <w:p>
+            <w:pPr>
+              <w:pStyle w:val="HTMLPreformatted"/>
+              <w:rPr>
+                <w:rStyle w:val="HTMLCode"/>
+                <w:rFonts w:ascii="Consolas" w:hAnsi="Consolas"/>
+                <w:color w:val="24292F"/>
+                <w:bdr w:val="none" w:sz="0" w:space="0" w:color="auto" w:frame="1"/>
+              </w:rPr>
+            </w:pPr>
+            <w:r>
+              <w:rPr>
+                <w:rStyle w:val="HTMLCode"/>
+                <w:rFonts w:ascii="Consolas" w:hAnsi="Consolas"/>
+                <w:color w:val="24292F"/>
+                <w:bdr w:val="none" w:sz="0" w:space="0" w:color="auto" w:frame="1"/>
+              </w:rPr>
+              <w:t>update</w:t>
+            </w:r>
+            <w:bookmarkStart w:id="0" w:name="_GoBack"/>
+            <w:bookmarkEnd w:id="0"/>
+            <w:r>
+              <w:rPr>
+                <w:rStyle w:val="HTMLCode"/>
+                <w:rFonts w:ascii="Consolas" w:hAnsi="Consolas"/>
+                <w:color w:val="24292F"/>
+                <w:bdr w:val="none" w:sz="0" w:space="0" w:color="auto" w:frame="1"/>
+              </w:rPr>
+              <w:t xml:space="preserve"> remote from local </w:t>
             </w:r>
           </w:p>
         </w:tc>
@@ -6083,7 +6887,6 @@
     <w:name w:val="Hyperlink"/>
     <w:basedOn w:val="DefaultParagraphFont"/>
     <w:uiPriority w:val="99"/>
-    <w:semiHidden/>
     <w:unhideWhenUsed/>
     <w:rsid w:val="00156D62"/>
     <w:rPr>
@@ -6203,6 +7006,18 @@
       <w:sz w:val="20"/>
       <w:szCs w:val="20"/>
       <w:lang w:eastAsia="en-IN"/>
+    </w:rPr>
+  </w:style>
+  <w:style w:type="character" w:styleId="UnresolvedMention">
+    <w:name w:val="Unresolved Mention"/>
+    <w:basedOn w:val="DefaultParagraphFont"/>
+    <w:uiPriority w:val="99"/>
+    <w:semiHidden/>
+    <w:unhideWhenUsed/>
+    <w:rsid w:val="00E7781B"/>
+    <w:rPr>
+      <w:color w:val="605E5C"/>
+      <w:shd w:val="clear" w:color="auto" w:fill="E1DFDD"/>
     </w:rPr>
   </w:style>
 </w:styles>

</xml_diff>